<commit_message>
restructured up to measuring relative local offsets section of chapter 4
</commit_message>
<xml_diff>
--- a/planning/thesis_restructuring_from_BV_2021-09-09_comments.docx
+++ b/planning/thesis_restructuring_from_BV_2021-09-09_comments.docx
@@ -86,7 +86,39 @@
                 <w:b/>
                 <w:bCs/>
               </w:rPr>
-              <w:t>Chapter: Cosmics characterization and for alignmemnt studies</w:t>
+              <w:t xml:space="preserve">Chapter: </w:t>
+            </w:r>
+            <w:proofErr w:type="spellStart"/>
+            <w:r>
+              <w:rPr>
+                <w:b/>
+                <w:bCs/>
+              </w:rPr>
+              <w:t>Cosmics</w:t>
+            </w:r>
+            <w:proofErr w:type="spellEnd"/>
+            <w:r>
+              <w:rPr>
+                <w:b/>
+                <w:bCs/>
+              </w:rPr>
+              <w:t xml:space="preserve"> characterization and for </w:t>
+            </w:r>
+            <w:proofErr w:type="spellStart"/>
+            <w:r>
+              <w:rPr>
+                <w:b/>
+                <w:bCs/>
+              </w:rPr>
+              <w:t>alignmemnt</w:t>
+            </w:r>
+            <w:proofErr w:type="spellEnd"/>
+            <w:r>
+              <w:rPr>
+                <w:b/>
+                <w:bCs/>
+              </w:rPr>
+              <w:t xml:space="preserve"> studies</w:t>
             </w:r>
           </w:p>
           <w:p>
@@ -221,7 +253,15 @@
               </w:numPr>
             </w:pPr>
             <w:r>
-              <w:t>1 million triggers every for 2 hrs collection</w:t>
+              <w:t xml:space="preserve">1 million triggers every for 2 </w:t>
+            </w:r>
+            <w:proofErr w:type="spellStart"/>
+            <w:r>
+              <w:t>hrs</w:t>
+            </w:r>
+            <w:proofErr w:type="spellEnd"/>
+            <w:r>
+              <w:t xml:space="preserve"> collection</w:t>
             </w:r>
           </w:p>
           <w:p>
@@ -272,7 +312,15 @@
               </w:numPr>
             </w:pPr>
             <w:r>
-              <w:t>x coord: max wire PDO, uncertainty 10 mm</w:t>
+              <w:t xml:space="preserve">x </w:t>
+            </w:r>
+            <w:proofErr w:type="spellStart"/>
+            <w:r>
+              <w:t>coord</w:t>
+            </w:r>
+            <w:proofErr w:type="spellEnd"/>
+            <w:r>
+              <w:t>: max wire PDO, uncertainty 10 mm</w:t>
             </w:r>
           </w:p>
           <w:p>
@@ -284,7 +332,15 @@
               </w:numPr>
             </w:pPr>
             <w:r>
-              <w:t>y coord from clustering</w:t>
+              <w:t xml:space="preserve">y </w:t>
+            </w:r>
+            <w:proofErr w:type="spellStart"/>
+            <w:r>
+              <w:t>coord</w:t>
+            </w:r>
+            <w:proofErr w:type="spellEnd"/>
+            <w:r>
+              <w:t xml:space="preserve"> from clustering</w:t>
             </w:r>
           </w:p>
           <w:p>
@@ -296,7 +352,15 @@
               </w:numPr>
             </w:pPr>
             <w:r>
-              <w:t>60 um uncertainty on cluster mean</w:t>
+              <w:t xml:space="preserve">60 um </w:t>
+            </w:r>
+            <w:proofErr w:type="gramStart"/>
+            <w:r>
+              <w:t>uncertainty</w:t>
+            </w:r>
+            <w:proofErr w:type="gramEnd"/>
+            <w:r>
+              <w:t xml:space="preserve"> on cluster mean</w:t>
             </w:r>
           </w:p>
           <w:p>
@@ -359,7 +423,23 @@
                 <w:i/>
                 <w:iCs/>
               </w:rPr>
-              <w:t>Measuring local offsets in strip pattern using cosmics data</w:t>
+              <w:t xml:space="preserve">Measuring local offsets in strip pattern using </w:t>
+            </w:r>
+            <w:proofErr w:type="spellStart"/>
+            <w:r>
+              <w:rPr>
+                <w:i/>
+                <w:iCs/>
+              </w:rPr>
+              <w:t>cosmics</w:t>
+            </w:r>
+            <w:proofErr w:type="spellEnd"/>
+            <w:r>
+              <w:rPr>
+                <w:i/>
+                <w:iCs/>
+              </w:rPr>
+              <w:t xml:space="preserve"> data</w:t>
             </w:r>
           </w:p>
           <w:p>
@@ -383,7 +463,15 @@
               </w:numPr>
             </w:pPr>
             <w:r>
-              <w:t>Define local offset in words an math</w:t>
+              <w:t xml:space="preserve">Define local offset in words </w:t>
+            </w:r>
+            <w:proofErr w:type="gramStart"/>
+            <w:r>
+              <w:t>an</w:t>
+            </w:r>
+            <w:proofErr w:type="gramEnd"/>
+            <w:r>
+              <w:t xml:space="preserve"> math</w:t>
             </w:r>
           </w:p>
           <w:p>
@@ -395,7 +483,31 @@
               </w:numPr>
             </w:pPr>
             <w:r>
-              <w:t>Don’t know d_local or y_nom so need a relative coordinate system</w:t>
+              <w:t xml:space="preserve">Don’t know </w:t>
+            </w:r>
+            <w:proofErr w:type="spellStart"/>
+            <w:r>
+              <w:t>d_local</w:t>
+            </w:r>
+            <w:proofErr w:type="spellEnd"/>
+            <w:r>
+              <w:t xml:space="preserve"> or </w:t>
+            </w:r>
+            <w:proofErr w:type="spellStart"/>
+            <w:r>
+              <w:t>y_nom</w:t>
+            </w:r>
+            <w:proofErr w:type="spellEnd"/>
+            <w:r>
+              <w:t xml:space="preserve"> so </w:t>
+            </w:r>
+            <w:proofErr w:type="gramStart"/>
+            <w:r>
+              <w:t>need</w:t>
+            </w:r>
+            <w:proofErr w:type="gramEnd"/>
+            <w:r>
+              <w:t xml:space="preserve"> a relative coordinate system</w:t>
             </w:r>
           </w:p>
           <w:p>
@@ -465,7 +577,15 @@
             </w:r>
             <w:r>
               <w:lastRenderedPageBreak/>
-              <w:t>geometrically least favourable tracking combination</w:t>
+              <w:t xml:space="preserve">geometrically least </w:t>
+            </w:r>
+            <w:proofErr w:type="spellStart"/>
+            <w:r>
+              <w:t>favourable</w:t>
+            </w:r>
+            <w:proofErr w:type="spellEnd"/>
+            <w:r>
+              <w:t xml:space="preserve"> tracking combination</w:t>
             </w:r>
           </w:p>
           <w:p>
@@ -479,11 +599,33 @@
                 <w:lang w:val="fr-CA"/>
               </w:rPr>
             </w:pPr>
+            <w:proofErr w:type="spellStart"/>
             <w:r>
               <w:rPr>
                 <w:lang w:val="fr-CA"/>
               </w:rPr>
-              <w:t>Gaussian fit &gt; double gaussian fi</w:t>
+              <w:t>Gaussian</w:t>
+            </w:r>
+            <w:proofErr w:type="spellEnd"/>
+            <w:r>
+              <w:rPr>
+                <w:lang w:val="fr-CA"/>
+              </w:rPr>
+              <w:t xml:space="preserve"> fit &gt; double </w:t>
+            </w:r>
+            <w:proofErr w:type="spellStart"/>
+            <w:r>
+              <w:rPr>
+                <w:lang w:val="fr-CA"/>
+              </w:rPr>
+              <w:t>gaussian</w:t>
+            </w:r>
+            <w:proofErr w:type="spellEnd"/>
+            <w:r>
+              <w:rPr>
+                <w:lang w:val="fr-CA"/>
+              </w:rPr>
+              <w:t xml:space="preserve"> fi</w:t>
             </w:r>
             <w:r>
               <w:rPr>
@@ -647,7 +789,15 @@
               </w:numPr>
             </w:pPr>
             <w:r>
-              <w:t>Cut high mult clusters</w:t>
+              <w:t xml:space="preserve">Cut high </w:t>
+            </w:r>
+            <w:proofErr w:type="spellStart"/>
+            <w:r>
+              <w:t>mult</w:t>
+            </w:r>
+            <w:proofErr w:type="spellEnd"/>
+            <w:r>
+              <w:t xml:space="preserve"> clusters</w:t>
             </w:r>
           </w:p>
           <w:p>
@@ -659,8 +809,21 @@
               </w:numPr>
             </w:pPr>
             <w:r>
-              <w:t>Beam profile centroid is y, expected center is ynom, local offset if dlocal</w:t>
-            </w:r>
+              <w:t xml:space="preserve">Beam profile centroid is y, expected center is </w:t>
+            </w:r>
+            <w:proofErr w:type="spellStart"/>
+            <w:r>
+              <w:t>ynom</w:t>
+            </w:r>
+            <w:proofErr w:type="spellEnd"/>
+            <w:r>
+              <w:t xml:space="preserve">, local offset if </w:t>
+            </w:r>
+            <w:proofErr w:type="spellStart"/>
+            <w:r>
+              <w:t>dlocal</w:t>
+            </w:r>
+            <w:proofErr w:type="spellEnd"/>
           </w:p>
           <w:p>
             <w:pPr>
@@ -724,7 +887,7 @@
               <w:pStyle w:val="ListParagraph"/>
               <w:numPr>
                 <w:ilvl w:val="0"/>
-                <w:numId w:val="1"/>
+                <w:numId w:val="16"/>
               </w:numPr>
             </w:pPr>
             <w:r>
@@ -751,7 +914,7 @@
               <w:pStyle w:val="ListParagraph"/>
               <w:numPr>
                 <w:ilvl w:val="0"/>
-                <w:numId w:val="2"/>
+                <w:numId w:val="16"/>
               </w:numPr>
             </w:pPr>
             <w:r>
@@ -763,7 +926,7 @@
               <w:pStyle w:val="ListParagraph"/>
               <w:numPr>
                 <w:ilvl w:val="0"/>
-                <w:numId w:val="2"/>
+                <w:numId w:val="16"/>
               </w:numPr>
             </w:pPr>
             <w:r>
@@ -775,7 +938,7 @@
               <w:pStyle w:val="ListParagraph"/>
               <w:numPr>
                 <w:ilvl w:val="0"/>
-                <w:numId w:val="2"/>
+                <w:numId w:val="16"/>
               </w:numPr>
             </w:pPr>
             <w:r>
@@ -787,7 +950,7 @@
               <w:pStyle w:val="ListParagraph"/>
               <w:numPr>
                 <w:ilvl w:val="0"/>
-                <w:numId w:val="2"/>
+                <w:numId w:val="16"/>
               </w:numPr>
             </w:pPr>
             <w:r>
@@ -799,7 +962,7 @@
               <w:pStyle w:val="ListParagraph"/>
               <w:numPr>
                 <w:ilvl w:val="0"/>
-                <w:numId w:val="2"/>
+                <w:numId w:val="16"/>
               </w:numPr>
             </w:pPr>
             <w:r>
@@ -826,7 +989,7 @@
               <w:pStyle w:val="ListParagraph"/>
               <w:numPr>
                 <w:ilvl w:val="0"/>
-                <w:numId w:val="3"/>
+                <w:numId w:val="16"/>
               </w:numPr>
             </w:pPr>
             <w:r>
@@ -838,7 +1001,7 @@
               <w:pStyle w:val="ListParagraph"/>
               <w:numPr>
                 <w:ilvl w:val="0"/>
-                <w:numId w:val="3"/>
+                <w:numId w:val="16"/>
               </w:numPr>
             </w:pPr>
             <w:r>
@@ -862,7 +1025,7 @@
               <w:pStyle w:val="ListParagraph"/>
               <w:numPr>
                 <w:ilvl w:val="0"/>
-                <w:numId w:val="3"/>
+                <w:numId w:val="16"/>
               </w:numPr>
             </w:pPr>
             <w:r>
@@ -874,19 +1037,24 @@
               <w:pStyle w:val="ListParagraph"/>
               <w:numPr>
                 <w:ilvl w:val="0"/>
-                <w:numId w:val="3"/>
-              </w:numPr>
-            </w:pPr>
-            <w:r>
-              <w:t>Neighbour triggering</w:t>
-            </w:r>
-          </w:p>
-          <w:p>
-            <w:pPr>
-              <w:pStyle w:val="ListParagraph"/>
-              <w:numPr>
-                <w:ilvl w:val="0"/>
-                <w:numId w:val="3"/>
+                <w:numId w:val="16"/>
+              </w:numPr>
+            </w:pPr>
+            <w:proofErr w:type="spellStart"/>
+            <w:r>
+              <w:t>Neighbour</w:t>
+            </w:r>
+            <w:proofErr w:type="spellEnd"/>
+            <w:r>
+              <w:t xml:space="preserve"> triggering</w:t>
+            </w:r>
+          </w:p>
+          <w:p>
+            <w:pPr>
+              <w:pStyle w:val="ListParagraph"/>
+              <w:numPr>
+                <w:ilvl w:val="0"/>
+                <w:numId w:val="16"/>
               </w:numPr>
             </w:pPr>
             <w:r>
@@ -907,7 +1075,7 @@
               <w:pStyle w:val="ListParagraph"/>
               <w:numPr>
                 <w:ilvl w:val="0"/>
-                <w:numId w:val="5"/>
+                <w:numId w:val="16"/>
               </w:numPr>
             </w:pPr>
             <w:r>
@@ -919,23 +1087,33 @@
               <w:pStyle w:val="ListParagraph"/>
               <w:numPr>
                 <w:ilvl w:val="0"/>
-                <w:numId w:val="5"/>
-              </w:numPr>
-            </w:pPr>
+                <w:numId w:val="16"/>
+              </w:numPr>
+            </w:pPr>
+            <w:proofErr w:type="spellStart"/>
             <w:r>
               <w:t>Cutflow</w:t>
             </w:r>
-          </w:p>
-          <w:p>
-            <w:pPr>
-              <w:pStyle w:val="ListParagraph"/>
-              <w:numPr>
-                <w:ilvl w:val="0"/>
-                <w:numId w:val="5"/>
-              </w:numPr>
-            </w:pPr>
-            <w:r>
-              <w:t>Potential noise sources and how cutflow reduces (delta rays)</w:t>
+            <w:proofErr w:type="spellEnd"/>
+          </w:p>
+          <w:p>
+            <w:pPr>
+              <w:pStyle w:val="ListParagraph"/>
+              <w:numPr>
+                <w:ilvl w:val="0"/>
+                <w:numId w:val="16"/>
+              </w:numPr>
+            </w:pPr>
+            <w:r>
+              <w:t xml:space="preserve">Potential noise sources and how </w:t>
+            </w:r>
+            <w:proofErr w:type="spellStart"/>
+            <w:r>
+              <w:t>cutflow</w:t>
+            </w:r>
+            <w:proofErr w:type="spellEnd"/>
+            <w:r>
+              <w:t xml:space="preserve"> reduces (delta rays)</w:t>
             </w:r>
           </w:p>
           <w:p>
@@ -952,35 +1130,59 @@
               <w:pStyle w:val="ListParagraph"/>
               <w:numPr>
                 <w:ilvl w:val="0"/>
-                <w:numId w:val="6"/>
-              </w:numPr>
-            </w:pPr>
-            <w:r>
-              <w:t>X coord max wire PDO, uncertainty 10 mm</w:t>
-            </w:r>
-          </w:p>
-          <w:p>
-            <w:pPr>
-              <w:pStyle w:val="ListParagraph"/>
-              <w:numPr>
-                <w:ilvl w:val="0"/>
-                <w:numId w:val="6"/>
-              </w:numPr>
-            </w:pPr>
-            <w:r>
-              <w:t>Y coord from clustering</w:t>
-            </w:r>
-          </w:p>
-          <w:p>
-            <w:pPr>
-              <w:pStyle w:val="ListParagraph"/>
-              <w:numPr>
-                <w:ilvl w:val="0"/>
-                <w:numId w:val="6"/>
-              </w:numPr>
-            </w:pPr>
-            <w:r>
-              <w:t>60 uym uncertainty on cluster mean</w:t>
+                <w:numId w:val="16"/>
+              </w:numPr>
+            </w:pPr>
+            <w:r>
+              <w:t xml:space="preserve">X </w:t>
+            </w:r>
+            <w:proofErr w:type="spellStart"/>
+            <w:r>
+              <w:t>coord</w:t>
+            </w:r>
+            <w:proofErr w:type="spellEnd"/>
+            <w:r>
+              <w:t xml:space="preserve"> max wire PDO, uncertainty 10 mm</w:t>
+            </w:r>
+          </w:p>
+          <w:p>
+            <w:pPr>
+              <w:pStyle w:val="ListParagraph"/>
+              <w:numPr>
+                <w:ilvl w:val="0"/>
+                <w:numId w:val="16"/>
+              </w:numPr>
+            </w:pPr>
+            <w:r>
+              <w:t xml:space="preserve">Y </w:t>
+            </w:r>
+            <w:proofErr w:type="spellStart"/>
+            <w:r>
+              <w:t>coord</w:t>
+            </w:r>
+            <w:proofErr w:type="spellEnd"/>
+            <w:r>
+              <w:t xml:space="preserve"> from clustering</w:t>
+            </w:r>
+          </w:p>
+          <w:p>
+            <w:pPr>
+              <w:pStyle w:val="ListParagraph"/>
+              <w:numPr>
+                <w:ilvl w:val="0"/>
+                <w:numId w:val="16"/>
+              </w:numPr>
+            </w:pPr>
+            <w:r>
+              <w:t xml:space="preserve">60 </w:t>
+            </w:r>
+            <w:proofErr w:type="spellStart"/>
+            <w:r>
+              <w:t>uym</w:t>
+            </w:r>
+            <w:proofErr w:type="spellEnd"/>
+            <w:r>
+              <w:t xml:space="preserve"> uncertainty on cluster mean</w:t>
             </w:r>
           </w:p>
           <w:p>
@@ -1003,7 +1205,7 @@
               <w:pStyle w:val="ListParagraph"/>
               <w:numPr>
                 <w:ilvl w:val="0"/>
-                <w:numId w:val="7"/>
+                <w:numId w:val="16"/>
               </w:numPr>
             </w:pPr>
             <w:r>
@@ -1015,7 +1217,7 @@
               <w:pStyle w:val="ListParagraph"/>
               <w:numPr>
                 <w:ilvl w:val="0"/>
-                <w:numId w:val="7"/>
+                <w:numId w:val="16"/>
               </w:numPr>
             </w:pPr>
             <w:r>
@@ -1027,7 +1229,7 @@
               <w:pStyle w:val="ListParagraph"/>
               <w:numPr>
                 <w:ilvl w:val="0"/>
-                <w:numId w:val="7"/>
+                <w:numId w:val="16"/>
               </w:numPr>
             </w:pPr>
             <w:r>
@@ -1054,7 +1256,7 @@
               <w:pStyle w:val="ListParagraph"/>
               <w:numPr>
                 <w:ilvl w:val="0"/>
-                <w:numId w:val="10"/>
+                <w:numId w:val="16"/>
               </w:numPr>
               <w:rPr>
                 <w:i/>
@@ -1069,66 +1271,82 @@
                 <w:i/>
                 <w:iCs/>
               </w:rPr>
-              <w:t>Measuring local offsets in strip pattern using cosmics data</w:t>
-            </w:r>
-            <w:r>
-              <w:t>, but be careful about the word alignment</w:t>
-            </w:r>
-          </w:p>
-          <w:p>
-            <w:pPr>
-              <w:pStyle w:val="ListParagraph"/>
-              <w:numPr>
-                <w:ilvl w:val="0"/>
-                <w:numId w:val="9"/>
-              </w:numPr>
-            </w:pPr>
-            <w:r>
-              <w:t>Could separate into definition, calculation, and visualization</w:t>
-            </w:r>
-          </w:p>
-          <w:p>
-            <w:pPr>
-              <w:pStyle w:val="ListParagraph"/>
-              <w:numPr>
-                <w:ilvl w:val="0"/>
-                <w:numId w:val="9"/>
-              </w:numPr>
-            </w:pPr>
-            <w:r>
-              <w:t>Connect to strip position offsets</w:t>
-            </w:r>
-          </w:p>
-          <w:p>
-            <w:pPr>
-              <w:pStyle w:val="ListParagraph"/>
-              <w:numPr>
-                <w:ilvl w:val="0"/>
-                <w:numId w:val="9"/>
-              </w:numPr>
-            </w:pPr>
-            <w:r>
-              <w:t>Show visualization</w:t>
-            </w:r>
-          </w:p>
-          <w:p>
-            <w:pPr>
-              <w:pStyle w:val="ListParagraph"/>
-              <w:numPr>
-                <w:ilvl w:val="0"/>
-                <w:numId w:val="9"/>
-              </w:numPr>
-            </w:pPr>
-            <w:r>
-              <w:t>Give potential interpretation</w:t>
-            </w:r>
-          </w:p>
-          <w:p>
+              <w:t xml:space="preserve">Measuring local offsets in strip pattern using </w:t>
+            </w:r>
+            <w:proofErr w:type="spellStart"/>
             <w:r>
               <w:rPr>
                 <w:i/>
                 <w:iCs/>
               </w:rPr>
+              <w:t>cosmics</w:t>
+            </w:r>
+            <w:proofErr w:type="spellEnd"/>
+            <w:r>
+              <w:rPr>
+                <w:i/>
+                <w:iCs/>
+              </w:rPr>
+              <w:t xml:space="preserve"> data</w:t>
+            </w:r>
+            <w:r>
+              <w:t>, but be careful about the word alignment</w:t>
+            </w:r>
+          </w:p>
+          <w:p>
+            <w:pPr>
+              <w:pStyle w:val="ListParagraph"/>
+              <w:numPr>
+                <w:ilvl w:val="0"/>
+                <w:numId w:val="16"/>
+              </w:numPr>
+            </w:pPr>
+            <w:r>
+              <w:t>Could separate into definition, calculation, and visualization</w:t>
+            </w:r>
+          </w:p>
+          <w:p>
+            <w:pPr>
+              <w:pStyle w:val="ListParagraph"/>
+              <w:numPr>
+                <w:ilvl w:val="0"/>
+                <w:numId w:val="16"/>
+              </w:numPr>
+            </w:pPr>
+            <w:r>
+              <w:t>Connect to strip position offsets</w:t>
+            </w:r>
+          </w:p>
+          <w:p>
+            <w:pPr>
+              <w:pStyle w:val="ListParagraph"/>
+              <w:numPr>
+                <w:ilvl w:val="0"/>
+                <w:numId w:val="16"/>
+              </w:numPr>
+            </w:pPr>
+            <w:r>
+              <w:t>Show visualization</w:t>
+            </w:r>
+          </w:p>
+          <w:p>
+            <w:pPr>
+              <w:pStyle w:val="ListParagraph"/>
+              <w:numPr>
+                <w:ilvl w:val="0"/>
+                <w:numId w:val="16"/>
+              </w:numPr>
+            </w:pPr>
+            <w:r>
+              <w:t>Give potential interpretation</w:t>
+            </w:r>
+          </w:p>
+          <w:p>
+            <w:r>
+              <w:rPr>
+                <w:i/>
+                <w:iCs/>
+              </w:rPr>
               <w:t>Systematic uncertainty in cosmic residual means</w:t>
             </w:r>
           </w:p>
@@ -1137,7 +1355,7 @@
               <w:pStyle w:val="ListParagraph"/>
               <w:numPr>
                 <w:ilvl w:val="0"/>
-                <w:numId w:val="12"/>
+                <w:numId w:val="16"/>
               </w:numPr>
             </w:pPr>
             <w:r>
@@ -1165,7 +1383,7 @@
               <w:pStyle w:val="ListParagraph"/>
               <w:numPr>
                 <w:ilvl w:val="0"/>
-                <w:numId w:val="12"/>
+                <w:numId w:val="16"/>
               </w:numPr>
               <w:rPr>
                 <w:b/>
@@ -1181,7 +1399,7 @@
               <w:pStyle w:val="ListParagraph"/>
               <w:numPr>
                 <w:ilvl w:val="0"/>
-                <w:numId w:val="12"/>
+                <w:numId w:val="16"/>
               </w:numPr>
               <w:rPr>
                 <w:b/>
@@ -1189,7 +1407,15 @@
               </w:rPr>
             </w:pPr>
             <w:r>
-              <w:t>This chapter introduces the x-ray method in less detail than cosmics, referencing JINST paper</w:t>
+              <w:t xml:space="preserve">This chapter introduces the x-ray method in less detail than </w:t>
+            </w:r>
+            <w:proofErr w:type="spellStart"/>
+            <w:r>
+              <w:t>cosmics</w:t>
+            </w:r>
+            <w:proofErr w:type="spellEnd"/>
+            <w:r>
+              <w:t>, referencing JINST paper</w:t>
             </w:r>
           </w:p>
           <w:p>
@@ -1235,6 +1461,19 @@
             </w:pPr>
             <w:r>
               <w:t>X-ray gun attached to 1 of 5 positions on a given alignment platform</w:t>
+            </w:r>
+          </w:p>
+          <w:p>
+            <w:pPr>
+              <w:pStyle w:val="ListParagraph"/>
+              <w:numPr>
+                <w:ilvl w:val="0"/>
+                <w:numId w:val="16"/>
+              </w:numPr>
+              <w:spacing w:after="160" w:line="259" w:lineRule="auto"/>
+            </w:pPr>
+            <w:r>
+              <w:t>Gun positions chosen to avoid wire supports and VMM edges</w:t>
             </w:r>
           </w:p>
           <w:p>
@@ -1291,7 +1530,7 @@
               <w:pStyle w:val="ListParagraph"/>
               <w:numPr>
                 <w:ilvl w:val="0"/>
-                <w:numId w:val="17"/>
+                <w:numId w:val="16"/>
               </w:numPr>
             </w:pPr>
             <w:r>
@@ -1303,7 +1542,7 @@
               <w:pStyle w:val="ListParagraph"/>
               <w:numPr>
                 <w:ilvl w:val="0"/>
-                <w:numId w:val="17"/>
+                <w:numId w:val="16"/>
               </w:numPr>
             </w:pPr>
             <w:r>
@@ -1315,7 +1554,7 @@
               <w:pStyle w:val="ListParagraph"/>
               <w:numPr>
                 <w:ilvl w:val="0"/>
-                <w:numId w:val="17"/>
+                <w:numId w:val="16"/>
               </w:numPr>
             </w:pPr>
             <w:r>
@@ -1336,19 +1575,7 @@
               <w:pStyle w:val="ListParagraph"/>
               <w:numPr>
                 <w:ilvl w:val="0"/>
-                <w:numId w:val="18"/>
-              </w:numPr>
-            </w:pPr>
-            <w:r>
-              <w:t>Gun positions chosen to avoid wire supports and VMM edges</w:t>
-            </w:r>
-          </w:p>
-          <w:p>
-            <w:pPr>
-              <w:pStyle w:val="ListParagraph"/>
-              <w:numPr>
-                <w:ilvl w:val="0"/>
-                <w:numId w:val="18"/>
+                <w:numId w:val="16"/>
               </w:numPr>
             </w:pPr>
             <w:r>
@@ -1360,7 +1587,7 @@
               <w:pStyle w:val="ListParagraph"/>
               <w:numPr>
                 <w:ilvl w:val="0"/>
-                <w:numId w:val="18"/>
+                <w:numId w:val="16"/>
               </w:numPr>
               <w:rPr>
                 <w:b/>
@@ -1391,7 +1618,7 @@
               <w:pStyle w:val="ListParagraph"/>
               <w:numPr>
                 <w:ilvl w:val="0"/>
-                <w:numId w:val="18"/>
+                <w:numId w:val="16"/>
               </w:numPr>
             </w:pPr>
             <w:r>
@@ -1418,11 +1645,19 @@
               <w:pStyle w:val="ListParagraph"/>
               <w:numPr>
                 <w:ilvl w:val="0"/>
-                <w:numId w:val="19"/>
-              </w:numPr>
-            </w:pPr>
-            <w:r>
-              <w:t>Same as before, Gaussian fit extract mean (footnote: now doing analysis using raw hits to find cluster centroid)</w:t>
+                <w:numId w:val="16"/>
+              </w:numPr>
+            </w:pPr>
+            <w:r>
+              <w:t xml:space="preserve">Same as before, Gaussian fit extract </w:t>
+            </w:r>
+            <w:proofErr w:type="gramStart"/>
+            <w:r>
+              <w:t>mean</w:t>
+            </w:r>
+            <w:proofErr w:type="gramEnd"/>
+            <w:r>
+              <w:t xml:space="preserve"> (footnote: now doing analysis using raw hits to find cluster centroid)</w:t>
             </w:r>
           </w:p>
           <w:p>
@@ -1431,14 +1666,7 @@
                 <w:i/>
                 <w:iCs/>
               </w:rPr>
-              <w:t>L</w:t>
-            </w:r>
-            <w:r>
-              <w:rPr>
-                <w:i/>
-                <w:iCs/>
-              </w:rPr>
-              <w:t>ocal offsets in the strip pattern</w:t>
+              <w:t>Local offsets in the strip pattern</w:t>
             </w:r>
             <w:r>
               <w:t xml:space="preserve"> </w:t>
@@ -1449,7 +1677,7 @@
               <w:pStyle w:val="ListParagraph"/>
               <w:numPr>
                 <w:ilvl w:val="0"/>
-                <w:numId w:val="19"/>
+                <w:numId w:val="16"/>
               </w:numPr>
             </w:pPr>
             <w:r>
@@ -1461,7 +1689,7 @@
               <w:pStyle w:val="ListParagraph"/>
               <w:numPr>
                 <w:ilvl w:val="0"/>
-                <w:numId w:val="19"/>
+                <w:numId w:val="16"/>
               </w:numPr>
             </w:pPr>
             <w:r>

</xml_diff>

<commit_message>
almost finished restructuring chapter 5. Just gotta decide which info from comparison chapter belongs in xray chapter and put it at the end of the xray chapter
</commit_message>
<xml_diff>
--- a/planning/thesis_restructuring_from_BV_2021-09-09_comments.docx
+++ b/planning/thesis_restructuring_from_BV_2021-09-09_comments.docx
@@ -1579,7 +1579,51 @@
               </w:numPr>
             </w:pPr>
             <w:r>
-              <w:t>Most important cut is reducing to 3-5 strips</w:t>
+              <w:t>Pedestal subtracted from hits</w:t>
+            </w:r>
+          </w:p>
+          <w:p>
+            <w:pPr>
+              <w:pStyle w:val="ListParagraph"/>
+              <w:numPr>
+                <w:ilvl w:val="0"/>
+                <w:numId w:val="16"/>
+              </w:numPr>
+            </w:pPr>
+            <w:r>
+              <w:t>Clusters contiguous</w:t>
+            </w:r>
+          </w:p>
+          <w:p>
+            <w:pPr>
+              <w:pStyle w:val="ListParagraph"/>
+              <w:numPr>
+                <w:ilvl w:val="0"/>
+                <w:numId w:val="16"/>
+              </w:numPr>
+            </w:pPr>
+            <w:r>
+              <w:t>Cut events with double clusters</w:t>
+            </w:r>
+          </w:p>
+          <w:p>
+            <w:pPr>
+              <w:pStyle w:val="ListParagraph"/>
+              <w:numPr>
+                <w:ilvl w:val="0"/>
+                <w:numId w:val="16"/>
+              </w:numPr>
+            </w:pPr>
+            <w:r>
+              <w:t xml:space="preserve">Only use </w:t>
+            </w:r>
+            <w:proofErr w:type="spellStart"/>
+            <w:r>
+              <w:t>mult</w:t>
+            </w:r>
+            <w:proofErr w:type="spellEnd"/>
+            <w:r>
+              <w:t xml:space="preserve"> 3-5 clusters for analysis</w:t>
             </w:r>
           </w:p>
           <w:p>

</xml_diff>